<commit_message>
Hospital GN2 Created and updated Servlets
</commit_message>
<xml_diff>
--- a/Java/Project/PatientCrud/Hospital.docx
+++ b/Java/Project/PatientCrud/Hospital.docx
@@ -151,15 +151,81 @@
         <w:tab/>
         <w:t xml:space="preserve">Schema Name | Database Name: </w:t>
       </w:r>
+      <w:r>
+        <w:rPr>
+          <w:sz w:val="36"/>
+          <w:szCs w:val="36"/>
+        </w:rPr>
+        <w:t>hospital</w:t>
+      </w:r>
+    </w:p>
+    <w:p>
+      <w:pPr>
+        <w:rPr>
+          <w:sz w:val="36"/>
+          <w:szCs w:val="36"/>
+        </w:rPr>
+      </w:pPr>
+      <w:r>
+        <w:rPr>
+          <w:sz w:val="36"/>
+          <w:szCs w:val="36"/>
+        </w:rPr>
+        <w:tab/>
+        <w:t xml:space="preserve">Table: </w:t>
+      </w:r>
+      <w:r>
+        <w:rPr>
+          <w:sz w:val="36"/>
+          <w:szCs w:val="36"/>
+        </w:rPr>
+        <w:t>Doctor</w:t>
+      </w:r>
+    </w:p>
+    <w:p>
+      <w:pPr>
+        <w:rPr>
+          <w:sz w:val="36"/>
+          <w:szCs w:val="36"/>
+        </w:rPr>
+      </w:pPr>
+      <w:r>
+        <w:rPr>
+          <w:sz w:val="36"/>
+          <w:szCs w:val="36"/>
+        </w:rPr>
+        <w:tab/>
+      </w:r>
+      <w:r>
+        <w:rPr>
+          <w:sz w:val="36"/>
+          <w:szCs w:val="36"/>
+        </w:rPr>
+        <w:tab/>
+      </w:r>
       <w:proofErr w:type="spellStart"/>
       <w:r>
         <w:rPr>
           <w:sz w:val="36"/>
           <w:szCs w:val="36"/>
         </w:rPr>
-        <w:t>pms</w:t>
+        <w:t>docid</w:t>
       </w:r>
       <w:proofErr w:type="spellEnd"/>
+      <w:r>
+        <w:rPr>
+          <w:sz w:val="36"/>
+          <w:szCs w:val="36"/>
+        </w:rPr>
+        <w:t xml:space="preserve"> </w:t>
+      </w:r>
+      <w:r>
+        <w:rPr>
+          <w:sz w:val="36"/>
+          <w:szCs w:val="36"/>
+        </w:rPr>
+        <w:t>int pk</w:t>
+      </w:r>
     </w:p>
     <w:p>
       <w:pPr>
@@ -174,23 +240,7 @@
           <w:szCs w:val="36"/>
         </w:rPr>
         <w:tab/>
-        <w:t xml:space="preserve">Table Name: </w:t>
-      </w:r>
-      <w:r>
-        <w:rPr>
-          <w:sz w:val="36"/>
-          <w:szCs w:val="36"/>
-        </w:rPr>
-        <w:t>Patient</w:t>
-      </w:r>
-    </w:p>
-    <w:p>
-      <w:pPr>
-        <w:rPr>
-          <w:sz w:val="36"/>
-          <w:szCs w:val="36"/>
-        </w:rPr>
-      </w:pPr>
+      </w:r>
       <w:r>
         <w:rPr>
           <w:sz w:val="36"/>
@@ -198,6 +248,37 @@
         </w:rPr>
         <w:tab/>
       </w:r>
+      <w:proofErr w:type="spellStart"/>
+      <w:r>
+        <w:rPr>
+          <w:sz w:val="36"/>
+          <w:szCs w:val="36"/>
+        </w:rPr>
+        <w:t>doc</w:t>
+      </w:r>
+      <w:r>
+        <w:rPr>
+          <w:sz w:val="36"/>
+          <w:szCs w:val="36"/>
+        </w:rPr>
+        <w:t>Name</w:t>
+      </w:r>
+      <w:proofErr w:type="spellEnd"/>
+      <w:r>
+        <w:rPr>
+          <w:sz w:val="36"/>
+          <w:szCs w:val="36"/>
+        </w:rPr>
+        <w:t xml:space="preserve"> varchar(100)</w:t>
+      </w:r>
+    </w:p>
+    <w:p>
+      <w:pPr>
+        <w:rPr>
+          <w:sz w:val="36"/>
+          <w:szCs w:val="36"/>
+        </w:rPr>
+      </w:pPr>
       <w:r>
         <w:rPr>
           <w:sz w:val="36"/>
@@ -205,24 +286,203 @@
         </w:rPr>
         <w:tab/>
       </w:r>
+      <w:r>
+        <w:rPr>
+          <w:sz w:val="36"/>
+          <w:szCs w:val="36"/>
+        </w:rPr>
+        <w:tab/>
+      </w:r>
+      <w:r>
+        <w:rPr>
+          <w:sz w:val="36"/>
+          <w:szCs w:val="36"/>
+        </w:rPr>
+        <w:t>phone</w:t>
+      </w:r>
+      <w:r>
+        <w:rPr>
+          <w:sz w:val="36"/>
+          <w:szCs w:val="36"/>
+        </w:rPr>
+        <w:t xml:space="preserve"> </w:t>
+      </w:r>
+      <w:r>
+        <w:rPr>
+          <w:sz w:val="36"/>
+          <w:szCs w:val="36"/>
+        </w:rPr>
+        <w:t>int(</w:t>
+      </w:r>
+      <w:r>
+        <w:rPr>
+          <w:sz w:val="36"/>
+          <w:szCs w:val="36"/>
+        </w:rPr>
+        <w:t>100)</w:t>
+      </w:r>
+    </w:p>
+    <w:p>
+      <w:pPr>
+        <w:rPr>
+          <w:sz w:val="36"/>
+          <w:szCs w:val="36"/>
+        </w:rPr>
+      </w:pPr>
+      <w:r>
+        <w:rPr>
+          <w:sz w:val="36"/>
+          <w:szCs w:val="36"/>
+        </w:rPr>
+        <w:tab/>
+      </w:r>
+      <w:r>
+        <w:rPr>
+          <w:sz w:val="36"/>
+          <w:szCs w:val="36"/>
+        </w:rPr>
+        <w:tab/>
+      </w:r>
+      <w:r>
+        <w:rPr>
+          <w:sz w:val="36"/>
+          <w:szCs w:val="36"/>
+        </w:rPr>
+        <w:t>address varchar(100)</w:t>
+      </w:r>
+    </w:p>
+    <w:p>
+      <w:pPr>
+        <w:rPr>
+          <w:sz w:val="36"/>
+          <w:szCs w:val="36"/>
+        </w:rPr>
+      </w:pPr>
+      <w:r>
+        <w:rPr>
+          <w:sz w:val="36"/>
+          <w:szCs w:val="36"/>
+        </w:rPr>
+        <w:tab/>
+      </w:r>
+      <w:r>
+        <w:rPr>
+          <w:sz w:val="36"/>
+          <w:szCs w:val="36"/>
+        </w:rPr>
+        <w:tab/>
+        <w:t>degree varchar(100)</w:t>
+      </w:r>
+    </w:p>
+    <w:p>
+      <w:pPr>
+        <w:rPr>
+          <w:sz w:val="36"/>
+          <w:szCs w:val="36"/>
+        </w:rPr>
+      </w:pPr>
+      <w:r>
+        <w:rPr>
+          <w:sz w:val="36"/>
+          <w:szCs w:val="36"/>
+        </w:rPr>
+        <w:tab/>
+      </w:r>
+      <w:r>
+        <w:rPr>
+          <w:sz w:val="36"/>
+          <w:szCs w:val="36"/>
+        </w:rPr>
+        <w:tab/>
+        <w:t>subject varchar(100)</w:t>
+      </w:r>
+      <w:r>
+        <w:rPr>
+          <w:sz w:val="36"/>
+          <w:szCs w:val="36"/>
+        </w:rPr>
+        <w:t xml:space="preserve"> (speciality)</w:t>
+      </w:r>
+    </w:p>
+    <w:p>
+      <w:pPr>
+        <w:rPr>
+          <w:sz w:val="36"/>
+          <w:szCs w:val="36"/>
+        </w:rPr>
+      </w:pPr>
+      <w:r>
+        <w:rPr>
+          <w:sz w:val="36"/>
+          <w:szCs w:val="36"/>
+        </w:rPr>
+        <w:tab/>
+      </w:r>
+      <w:r>
+        <w:rPr>
+          <w:sz w:val="36"/>
+          <w:szCs w:val="36"/>
+        </w:rPr>
+        <w:tab/>
+        <w:t>password varchar(100)</w:t>
+      </w:r>
+    </w:p>
+    <w:p>
+      <w:pPr>
+        <w:rPr>
+          <w:sz w:val="36"/>
+          <w:szCs w:val="36"/>
+        </w:rPr>
+      </w:pPr>
+      <w:r>
+        <w:rPr>
+          <w:sz w:val="36"/>
+          <w:szCs w:val="36"/>
+        </w:rPr>
+        <w:tab/>
+        <w:t>Table: Patient</w:t>
+      </w:r>
+    </w:p>
+    <w:p>
+      <w:pPr>
+        <w:rPr>
+          <w:i/>
+          <w:iCs/>
+          <w:sz w:val="36"/>
+          <w:szCs w:val="36"/>
+        </w:rPr>
+      </w:pPr>
+      <w:r>
+        <w:rPr>
+          <w:sz w:val="36"/>
+          <w:szCs w:val="36"/>
+        </w:rPr>
+        <w:tab/>
+      </w:r>
+      <w:r>
+        <w:rPr>
+          <w:sz w:val="36"/>
+          <w:szCs w:val="36"/>
+        </w:rPr>
+        <w:tab/>
+      </w:r>
       <w:proofErr w:type="spellStart"/>
       <w:r>
         <w:rPr>
-          <w:sz w:val="36"/>
-          <w:szCs w:val="36"/>
-        </w:rPr>
-        <w:t>p</w:t>
-      </w:r>
-      <w:r>
-        <w:rPr>
-          <w:sz w:val="36"/>
-          <w:szCs w:val="36"/>
-        </w:rPr>
-        <w:t>id</w:t>
+          <w:i/>
+          <w:iCs/>
+          <w:color w:val="ED7D31" w:themeColor="accent2"/>
+          <w:sz w:val="36"/>
+          <w:szCs w:val="36"/>
+        </w:rPr>
+        <w:t>pid</w:t>
       </w:r>
       <w:proofErr w:type="spellEnd"/>
       <w:r>
         <w:rPr>
+          <w:i/>
+          <w:iCs/>
+          <w:color w:val="ED7D31" w:themeColor="accent2"/>
           <w:sz w:val="36"/>
           <w:szCs w:val="36"/>
         </w:rPr>
@@ -249,83 +509,369 @@
           <w:szCs w:val="36"/>
         </w:rPr>
         <w:tab/>
-      </w:r>
+        <w:t>name varchar(100)</w:t>
+      </w:r>
+    </w:p>
+    <w:p>
+      <w:pPr>
+        <w:rPr>
+          <w:sz w:val="36"/>
+          <w:szCs w:val="36"/>
+        </w:rPr>
+      </w:pPr>
+      <w:r>
+        <w:rPr>
+          <w:sz w:val="36"/>
+          <w:szCs w:val="36"/>
+        </w:rPr>
+        <w:tab/>
+      </w:r>
+      <w:r>
+        <w:rPr>
+          <w:sz w:val="36"/>
+          <w:szCs w:val="36"/>
+        </w:rPr>
+        <w:tab/>
+        <w:t xml:space="preserve">phone </w:t>
+      </w:r>
+      <w:r>
+        <w:rPr>
+          <w:sz w:val="36"/>
+          <w:szCs w:val="36"/>
+        </w:rPr>
+        <w:t>int</w:t>
+      </w:r>
+      <w:r>
+        <w:rPr>
+          <w:sz w:val="36"/>
+          <w:szCs w:val="36"/>
+        </w:rPr>
+        <w:t xml:space="preserve"> </w:t>
+      </w:r>
+    </w:p>
+    <w:p>
+      <w:pPr>
+        <w:rPr>
+          <w:sz w:val="36"/>
+          <w:szCs w:val="36"/>
+        </w:rPr>
+      </w:pPr>
+      <w:r>
+        <w:rPr>
+          <w:sz w:val="36"/>
+          <w:szCs w:val="36"/>
+        </w:rPr>
+        <w:tab/>
+      </w:r>
+      <w:r>
+        <w:rPr>
+          <w:sz w:val="36"/>
+          <w:szCs w:val="36"/>
+        </w:rPr>
+        <w:tab/>
+        <w:t>address varchar (100)</w:t>
+      </w:r>
+    </w:p>
+    <w:p>
+      <w:pPr>
+        <w:rPr>
+          <w:sz w:val="36"/>
+          <w:szCs w:val="36"/>
+        </w:rPr>
+      </w:pPr>
+      <w:r>
+        <w:rPr>
+          <w:sz w:val="36"/>
+          <w:szCs w:val="36"/>
+        </w:rPr>
+        <w:tab/>
+      </w:r>
+      <w:r>
+        <w:rPr>
+          <w:sz w:val="36"/>
+          <w:szCs w:val="36"/>
+        </w:rPr>
+        <w:tab/>
+        <w:t>dob varchar (100)</w:t>
+      </w:r>
+    </w:p>
+    <w:p>
+      <w:pPr>
+        <w:rPr>
+          <w:sz w:val="36"/>
+          <w:szCs w:val="36"/>
+        </w:rPr>
+      </w:pPr>
+      <w:r>
+        <w:rPr>
+          <w:sz w:val="36"/>
+          <w:szCs w:val="36"/>
+        </w:rPr>
+        <w:tab/>
+      </w:r>
+      <w:r>
+        <w:rPr>
+          <w:sz w:val="36"/>
+          <w:szCs w:val="36"/>
+        </w:rPr>
+        <w:tab/>
+        <w:t>password</w:t>
+      </w:r>
+      <w:r>
+        <w:rPr>
+          <w:sz w:val="36"/>
+          <w:szCs w:val="36"/>
+        </w:rPr>
+        <w:t xml:space="preserve"> varchar</w:t>
+      </w:r>
+      <w:r>
+        <w:rPr>
+          <w:sz w:val="36"/>
+          <w:szCs w:val="36"/>
+        </w:rPr>
+        <w:t xml:space="preserve"> (100)</w:t>
+      </w:r>
+    </w:p>
+    <w:p>
+      <w:pPr>
+        <w:rPr>
+          <w:sz w:val="36"/>
+          <w:szCs w:val="36"/>
+        </w:rPr>
+      </w:pPr>
+      <w:r>
+        <w:rPr>
+          <w:sz w:val="36"/>
+          <w:szCs w:val="36"/>
+        </w:rPr>
+        <w:tab/>
+      </w:r>
+      <w:r>
+        <w:rPr>
+          <w:sz w:val="36"/>
+          <w:szCs w:val="36"/>
+        </w:rPr>
+        <w:tab/>
+      </w:r>
+    </w:p>
+    <w:p>
+      <w:pPr>
+        <w:ind w:firstLine="720"/>
+        <w:rPr>
+          <w:sz w:val="36"/>
+          <w:szCs w:val="36"/>
+        </w:rPr>
+      </w:pPr>
+      <w:r>
+        <w:rPr>
+          <w:sz w:val="36"/>
+          <w:szCs w:val="36"/>
+        </w:rPr>
+        <w:lastRenderedPageBreak/>
+        <w:t>Table: Record</w:t>
+      </w:r>
+    </w:p>
+    <w:p>
+      <w:pPr>
+        <w:ind w:firstLine="720"/>
+        <w:rPr>
+          <w:i/>
+          <w:iCs/>
+          <w:color w:val="ED7D31" w:themeColor="accent2"/>
+          <w:sz w:val="36"/>
+          <w:szCs w:val="36"/>
+        </w:rPr>
+      </w:pPr>
       <w:proofErr w:type="spellStart"/>
       <w:r>
         <w:rPr>
-          <w:sz w:val="36"/>
-          <w:szCs w:val="36"/>
-        </w:rPr>
-        <w:t>firstName</w:t>
+          <w:i/>
+          <w:iCs/>
+          <w:color w:val="ED7D31" w:themeColor="accent2"/>
+          <w:sz w:val="36"/>
+          <w:szCs w:val="36"/>
+        </w:rPr>
+        <w:t>pid</w:t>
       </w:r>
       <w:proofErr w:type="spellEnd"/>
       <w:r>
         <w:rPr>
-          <w:sz w:val="36"/>
-          <w:szCs w:val="36"/>
-        </w:rPr>
-        <w:t xml:space="preserve"> varchar(100)</w:t>
-      </w:r>
-    </w:p>
-    <w:p>
-      <w:pPr>
-        <w:rPr>
-          <w:sz w:val="36"/>
-          <w:szCs w:val="36"/>
-        </w:rPr>
-      </w:pPr>
-      <w:r>
-        <w:rPr>
+          <w:i/>
+          <w:iCs/>
+          <w:color w:val="ED7D31" w:themeColor="accent2"/>
+          <w:sz w:val="36"/>
+          <w:szCs w:val="36"/>
+        </w:rPr>
+        <w:t xml:space="preserve"> int Patient FK</w:t>
+      </w:r>
+    </w:p>
+    <w:p>
+      <w:pPr>
+        <w:ind w:firstLine="720"/>
+        <w:rPr>
+          <w:sz w:val="36"/>
+          <w:szCs w:val="36"/>
+        </w:rPr>
+      </w:pPr>
+      <w:r>
+        <w:rPr>
+          <w:sz w:val="36"/>
+          <w:szCs w:val="36"/>
+        </w:rPr>
+        <w:t>name varchar (100)</w:t>
+      </w:r>
+    </w:p>
+    <w:p>
+      <w:pPr>
+        <w:ind w:firstLine="720"/>
+        <w:rPr>
+          <w:sz w:val="36"/>
+          <w:szCs w:val="36"/>
+        </w:rPr>
+      </w:pPr>
+      <w:r>
+        <w:rPr>
+          <w:sz w:val="36"/>
+          <w:szCs w:val="36"/>
+        </w:rPr>
+        <w:t xml:space="preserve">phone </w:t>
+      </w:r>
+      <w:r>
+        <w:rPr>
+          <w:sz w:val="36"/>
+          <w:szCs w:val="36"/>
+        </w:rPr>
+        <w:t>int</w:t>
+      </w:r>
+    </w:p>
+    <w:p>
+      <w:pPr>
+        <w:ind w:firstLine="720"/>
+        <w:rPr>
+          <w:sz w:val="36"/>
+          <w:szCs w:val="36"/>
+        </w:rPr>
+      </w:pPr>
+      <w:r>
+        <w:rPr>
+          <w:sz w:val="36"/>
+          <w:szCs w:val="36"/>
+        </w:rPr>
+        <w:t>dob varchar(100)</w:t>
+      </w:r>
+    </w:p>
+    <w:p>
+      <w:pPr>
+        <w:ind w:firstLine="720"/>
+        <w:rPr>
+          <w:sz w:val="36"/>
+          <w:szCs w:val="36"/>
+        </w:rPr>
+      </w:pPr>
+      <w:r>
+        <w:rPr>
+          <w:sz w:val="36"/>
+          <w:szCs w:val="36"/>
+        </w:rPr>
+        <w:t>problem varchar (100)</w:t>
+      </w:r>
+    </w:p>
+    <w:p>
+      <w:pPr>
+        <w:ind w:firstLine="720"/>
+        <w:rPr>
+          <w:sz w:val="36"/>
+          <w:szCs w:val="36"/>
+        </w:rPr>
+      </w:pPr>
+      <w:proofErr w:type="spellStart"/>
+      <w:r>
+        <w:rPr>
+          <w:sz w:val="36"/>
+          <w:szCs w:val="36"/>
+        </w:rPr>
+        <w:t>docName</w:t>
+      </w:r>
+      <w:proofErr w:type="spellEnd"/>
+      <w:r>
+        <w:rPr>
+          <w:sz w:val="36"/>
+          <w:szCs w:val="36"/>
+        </w:rPr>
+        <w:t xml:space="preserve"> varchar (100)</w:t>
+      </w:r>
+    </w:p>
+    <w:p>
+      <w:pPr>
+        <w:ind w:firstLine="720"/>
+        <w:rPr>
+          <w:sz w:val="36"/>
+          <w:szCs w:val="36"/>
+        </w:rPr>
+      </w:pPr>
+      <w:r>
+        <w:rPr>
+          <w:color w:val="FF0000"/>
+          <w:sz w:val="36"/>
+          <w:szCs w:val="36"/>
+        </w:rPr>
+        <w:t>medicine</w:t>
+      </w:r>
+      <w:r>
+        <w:rPr>
+          <w:color w:val="FF0000"/>
           <w:sz w:val="36"/>
           <w:szCs w:val="36"/>
         </w:rPr>
         <w:tab/>
-      </w:r>
-      <w:r>
-        <w:rPr>
-          <w:sz w:val="36"/>
-          <w:szCs w:val="36"/>
-        </w:rPr>
-        <w:tab/>
-      </w:r>
-      <w:proofErr w:type="spellStart"/>
-      <w:r>
-        <w:rPr>
-          <w:sz w:val="36"/>
-          <w:szCs w:val="36"/>
-        </w:rPr>
-        <w:t>lastName</w:t>
-      </w:r>
-      <w:proofErr w:type="spellEnd"/>
-      <w:r>
-        <w:rPr>
-          <w:sz w:val="36"/>
-          <w:szCs w:val="36"/>
-        </w:rPr>
-        <w:t xml:space="preserve"> varchar(100)</w:t>
-      </w:r>
-    </w:p>
-    <w:p>
-      <w:pPr>
-        <w:rPr>
-          <w:sz w:val="36"/>
-          <w:szCs w:val="36"/>
-        </w:rPr>
-      </w:pPr>
-      <w:r>
-        <w:rPr>
-          <w:sz w:val="36"/>
-          <w:szCs w:val="36"/>
-        </w:rPr>
-        <w:tab/>
-      </w:r>
-      <w:r>
-        <w:rPr>
-          <w:sz w:val="36"/>
-          <w:szCs w:val="36"/>
-        </w:rPr>
-        <w:tab/>
-        <w:t>age int</w:t>
+        <w:t>varchar(100</w:t>
+      </w:r>
+      <w:r>
+        <w:rPr>
+          <w:sz w:val="36"/>
+          <w:szCs w:val="36"/>
+        </w:rPr>
+        <w:t>)</w:t>
+      </w:r>
+    </w:p>
+    <w:p>
+      <w:pPr>
+        <w:ind w:firstLine="720"/>
+        <w:rPr>
+          <w:sz w:val="36"/>
+          <w:szCs w:val="36"/>
+        </w:rPr>
+      </w:pPr>
+      <w:r>
+        <w:rPr>
+          <w:sz w:val="36"/>
+          <w:szCs w:val="36"/>
+        </w:rPr>
+        <w:t>test varchar (100)</w:t>
+      </w:r>
+    </w:p>
+    <w:p>
+      <w:pPr>
+        <w:ind w:firstLine="720"/>
+        <w:rPr>
+          <w:sz w:val="36"/>
+          <w:szCs w:val="36"/>
+        </w:rPr>
+      </w:pPr>
+      <w:r>
+        <w:rPr>
+          <w:sz w:val="36"/>
+          <w:szCs w:val="36"/>
+        </w:rPr>
+        <w:t xml:space="preserve">treat varchar (100) PK </w:t>
+      </w:r>
+      <w:r>
+        <w:rPr>
+          <w:color w:val="FF0000"/>
+          <w:sz w:val="36"/>
+          <w:szCs w:val="36"/>
+        </w:rPr>
+        <w:t>(integer)</w:t>
       </w:r>
     </w:p>
     <w:p>
@@ -430,22 +976,20 @@
         </w:rPr>
         <w:t xml:space="preserve">Project Name: </w:t>
       </w:r>
-      <w:proofErr w:type="spellStart"/>
-      <w:r>
-        <w:rPr>
-          <w:sz w:val="36"/>
-          <w:szCs w:val="36"/>
-        </w:rPr>
-        <w:t>Patient</w:t>
-      </w:r>
-      <w:r>
-        <w:rPr>
-          <w:sz w:val="36"/>
-          <w:szCs w:val="36"/>
-        </w:rPr>
-        <w:t>CRUD</w:t>
-      </w:r>
-      <w:proofErr w:type="spellEnd"/>
+      <w:r>
+        <w:rPr>
+          <w:sz w:val="36"/>
+          <w:szCs w:val="36"/>
+        </w:rPr>
+        <w:t>Hospital</w:t>
+      </w:r>
+      <w:r>
+        <w:rPr>
+          <w:sz w:val="36"/>
+          <w:szCs w:val="36"/>
+        </w:rPr>
+        <w:t>_GN2</w:t>
+      </w:r>
     </w:p>
     <w:p>
       <w:pPr>
@@ -466,155 +1010,88 @@
           <w:sz w:val="36"/>
           <w:szCs w:val="36"/>
         </w:rPr>
-        <w:t>7</w:t>
-      </w:r>
-    </w:p>
-    <w:p>
-      <w:pPr>
-        <w:pStyle w:val="ListParagraph"/>
-        <w:numPr>
-          <w:ilvl w:val="0"/>
-          <w:numId w:val="1"/>
-        </w:numPr>
-        <w:rPr>
-          <w:sz w:val="36"/>
-          <w:szCs w:val="36"/>
-        </w:rPr>
-      </w:pPr>
-      <w:r>
-        <w:rPr>
-          <w:sz w:val="36"/>
-          <w:szCs w:val="36"/>
-        </w:rPr>
-        <w:t>Patient</w:t>
-      </w:r>
-      <w:r>
-        <w:rPr>
-          <w:sz w:val="36"/>
-          <w:szCs w:val="36"/>
-        </w:rPr>
-        <w:t xml:space="preserve"> Create</w:t>
-      </w:r>
-    </w:p>
-    <w:p>
-      <w:pPr>
-        <w:pStyle w:val="ListParagraph"/>
-        <w:numPr>
-          <w:ilvl w:val="0"/>
-          <w:numId w:val="1"/>
-        </w:numPr>
-        <w:rPr>
-          <w:sz w:val="36"/>
-          <w:szCs w:val="36"/>
-        </w:rPr>
-      </w:pPr>
-      <w:r>
-        <w:rPr>
-          <w:sz w:val="36"/>
-          <w:szCs w:val="36"/>
-        </w:rPr>
-        <w:t>Patient</w:t>
-      </w:r>
-      <w:r>
-        <w:rPr>
-          <w:sz w:val="36"/>
-          <w:szCs w:val="36"/>
-        </w:rPr>
-        <w:t xml:space="preserve"> Display</w:t>
-      </w:r>
-    </w:p>
-    <w:p>
-      <w:pPr>
-        <w:pStyle w:val="ListParagraph"/>
-        <w:numPr>
-          <w:ilvl w:val="0"/>
-          <w:numId w:val="1"/>
-        </w:numPr>
-        <w:rPr>
-          <w:sz w:val="36"/>
-          <w:szCs w:val="36"/>
-        </w:rPr>
-      </w:pPr>
-      <w:r>
-        <w:rPr>
-          <w:sz w:val="36"/>
-          <w:szCs w:val="36"/>
-        </w:rPr>
-        <w:t>Patient</w:t>
-      </w:r>
-      <w:r>
-        <w:rPr>
-          <w:sz w:val="36"/>
-          <w:szCs w:val="36"/>
-        </w:rPr>
-        <w:t xml:space="preserve"> Delete</w:t>
-      </w:r>
-    </w:p>
-    <w:p>
-      <w:pPr>
-        <w:pStyle w:val="ListParagraph"/>
-        <w:numPr>
-          <w:ilvl w:val="0"/>
-          <w:numId w:val="1"/>
-        </w:numPr>
-        <w:rPr>
-          <w:sz w:val="36"/>
-          <w:szCs w:val="36"/>
-        </w:rPr>
-      </w:pPr>
-      <w:r>
-        <w:rPr>
-          <w:sz w:val="36"/>
-          <w:szCs w:val="36"/>
-        </w:rPr>
-        <w:t>Patient</w:t>
-      </w:r>
-      <w:r>
-        <w:rPr>
-          <w:sz w:val="36"/>
-          <w:szCs w:val="36"/>
-        </w:rPr>
-        <w:t xml:space="preserve"> Update</w:t>
-      </w:r>
-    </w:p>
-    <w:p>
-      <w:pPr>
-        <w:pStyle w:val="ListParagraph"/>
-        <w:numPr>
-          <w:ilvl w:val="0"/>
-          <w:numId w:val="1"/>
-        </w:numPr>
-        <w:rPr>
-          <w:sz w:val="36"/>
-          <w:szCs w:val="36"/>
-        </w:rPr>
-      </w:pPr>
-      <w:r>
-        <w:rPr>
-          <w:sz w:val="36"/>
-          <w:szCs w:val="36"/>
-        </w:rPr>
-        <w:t>Home Page</w:t>
-      </w:r>
-    </w:p>
-    <w:p>
-      <w:pPr>
-        <w:pStyle w:val="ListParagraph"/>
-        <w:numPr>
-          <w:ilvl w:val="0"/>
-          <w:numId w:val="1"/>
-        </w:numPr>
-        <w:rPr>
-          <w:sz w:val="36"/>
-          <w:szCs w:val="36"/>
-        </w:rPr>
-      </w:pPr>
-      <w:r>
-        <w:rPr>
-          <w:sz w:val="36"/>
-          <w:szCs w:val="36"/>
-        </w:rPr>
-        <w:t>Master Page – Is it needed?</w:t>
+        <w:t>TBC</w:t>
+      </w:r>
+    </w:p>
+    <w:p>
+      <w:pPr>
+        <w:rPr>
+          <w:sz w:val="36"/>
+          <w:szCs w:val="36"/>
+        </w:rPr>
+      </w:pPr>
+      <w:r>
+        <w:rPr>
+          <w:sz w:val="36"/>
+          <w:szCs w:val="36"/>
+        </w:rPr>
+        <w:t>1.</w:t>
+      </w:r>
+      <w:r>
+        <w:rPr>
+          <w:sz w:val="36"/>
+          <w:szCs w:val="36"/>
+        </w:rPr>
+        <w:t xml:space="preserve"> Patient Booking</w:t>
+      </w:r>
+    </w:p>
+    <w:p>
+      <w:pPr>
+        <w:rPr>
+          <w:sz w:val="36"/>
+          <w:szCs w:val="36"/>
+        </w:rPr>
+      </w:pPr>
+      <w:r>
+        <w:rPr>
+          <w:sz w:val="36"/>
+          <w:szCs w:val="36"/>
+        </w:rPr>
+        <w:t>2.</w:t>
+      </w:r>
+      <w:r>
+        <w:rPr>
+          <w:sz w:val="36"/>
+          <w:szCs w:val="36"/>
+        </w:rPr>
+        <w:t xml:space="preserve"> Doctor Consultation</w:t>
+      </w:r>
+    </w:p>
+    <w:p>
+      <w:pPr>
+        <w:rPr>
+          <w:sz w:val="36"/>
+          <w:szCs w:val="36"/>
+        </w:rPr>
+      </w:pPr>
+      <w:r>
+        <w:rPr>
+          <w:sz w:val="36"/>
+          <w:szCs w:val="36"/>
+        </w:rPr>
+        <w:t>3.</w:t>
+      </w:r>
+      <w:r>
+        <w:rPr>
+          <w:sz w:val="36"/>
+          <w:szCs w:val="36"/>
+        </w:rPr>
+        <w:t xml:space="preserve"> View Records</w:t>
+      </w:r>
+    </w:p>
+    <w:p>
+      <w:pPr>
+        <w:rPr>
+          <w:sz w:val="36"/>
+          <w:szCs w:val="36"/>
+        </w:rPr>
+      </w:pPr>
+      <w:r>
+        <w:rPr>
+          <w:sz w:val="36"/>
+          <w:szCs w:val="36"/>
+        </w:rPr>
+        <w:t>4. Update Records</w:t>
       </w:r>
     </w:p>
     <w:p>
@@ -656,6 +1133,7 @@
           <w:sz w:val="36"/>
           <w:szCs w:val="36"/>
         </w:rPr>
+        <w:lastRenderedPageBreak/>
         <w:t>Source Packages:</w:t>
       </w:r>
     </w:p>
@@ -880,7 +1358,21 @@
           <w:sz w:val="36"/>
           <w:szCs w:val="36"/>
         </w:rPr>
-        <w:t>create.jsp</w:t>
+        <w:t>B</w:t>
+      </w:r>
+      <w:r>
+        <w:rPr>
+          <w:sz w:val="36"/>
+          <w:szCs w:val="36"/>
+        </w:rPr>
+        <w:t>ookings</w:t>
+      </w:r>
+      <w:r>
+        <w:rPr>
+          <w:sz w:val="36"/>
+          <w:szCs w:val="36"/>
+        </w:rPr>
+        <w:t>.jsp</w:t>
       </w:r>
       <w:proofErr w:type="spellEnd"/>
     </w:p>
@@ -902,7 +1394,14 @@
           <w:sz w:val="36"/>
           <w:szCs w:val="36"/>
         </w:rPr>
-        <w:t>display.jsp</w:t>
+        <w:t>displayRecords</w:t>
+      </w:r>
+      <w:r>
+        <w:rPr>
+          <w:sz w:val="36"/>
+          <w:szCs w:val="36"/>
+        </w:rPr>
+        <w:t>.jsp</w:t>
       </w:r>
       <w:proofErr w:type="spellEnd"/>
     </w:p>
@@ -924,7 +1423,14 @@
           <w:sz w:val="36"/>
           <w:szCs w:val="36"/>
         </w:rPr>
-        <w:t>delete.jsp</w:t>
+        <w:t>dlog</w:t>
+      </w:r>
+      <w:r>
+        <w:rPr>
+          <w:sz w:val="36"/>
+          <w:szCs w:val="36"/>
+        </w:rPr>
+        <w:t>.jsp</w:t>
       </w:r>
       <w:proofErr w:type="spellEnd"/>
     </w:p>
@@ -946,7 +1452,14 @@
           <w:sz w:val="36"/>
           <w:szCs w:val="36"/>
         </w:rPr>
-        <w:t>update.jsp</w:t>
+        <w:t>doctorAccess</w:t>
+      </w:r>
+      <w:r>
+        <w:rPr>
+          <w:sz w:val="36"/>
+          <w:szCs w:val="36"/>
+        </w:rPr>
+        <w:t>.jsp</w:t>
       </w:r>
       <w:proofErr w:type="spellEnd"/>
     </w:p>
@@ -968,7 +1481,14 @@
           <w:sz w:val="36"/>
           <w:szCs w:val="36"/>
         </w:rPr>
-        <w:t>pms.home</w:t>
+        <w:t>dreg</w:t>
+      </w:r>
+      <w:r>
+        <w:rPr>
+          <w:sz w:val="36"/>
+          <w:szCs w:val="36"/>
+        </w:rPr>
+        <w:t>.jsp</w:t>
       </w:r>
       <w:proofErr w:type="spellEnd"/>
     </w:p>
@@ -984,12 +1504,193 @@
           <w:szCs w:val="36"/>
         </w:rPr>
       </w:pPr>
-      <w:r>
-        <w:rPr>
-          <w:sz w:val="36"/>
-          <w:szCs w:val="36"/>
-        </w:rPr>
-        <w:t>style.css</w:t>
+      <w:proofErr w:type="spellStart"/>
+      <w:r>
+        <w:rPr>
+          <w:sz w:val="36"/>
+          <w:szCs w:val="36"/>
+        </w:rPr>
+        <w:t>index</w:t>
+      </w:r>
+      <w:r>
+        <w:rPr>
+          <w:sz w:val="36"/>
+          <w:szCs w:val="36"/>
+        </w:rPr>
+        <w:t>.jsp</w:t>
+      </w:r>
+      <w:proofErr w:type="spellEnd"/>
+    </w:p>
+    <w:p>
+      <w:pPr>
+        <w:pStyle w:val="ListParagraph"/>
+        <w:numPr>
+          <w:ilvl w:val="0"/>
+          <w:numId w:val="3"/>
+        </w:numPr>
+        <w:rPr>
+          <w:sz w:val="36"/>
+          <w:szCs w:val="36"/>
+        </w:rPr>
+      </w:pPr>
+      <w:proofErr w:type="spellStart"/>
+      <w:r>
+        <w:rPr>
+          <w:sz w:val="36"/>
+          <w:szCs w:val="36"/>
+        </w:rPr>
+        <w:t>login</w:t>
+      </w:r>
+      <w:r>
+        <w:rPr>
+          <w:sz w:val="36"/>
+          <w:szCs w:val="36"/>
+        </w:rPr>
+        <w:t>.jsp</w:t>
+      </w:r>
+      <w:proofErr w:type="spellEnd"/>
+    </w:p>
+    <w:p>
+      <w:pPr>
+        <w:pStyle w:val="ListParagraph"/>
+        <w:numPr>
+          <w:ilvl w:val="0"/>
+          <w:numId w:val="3"/>
+        </w:numPr>
+        <w:rPr>
+          <w:sz w:val="36"/>
+          <w:szCs w:val="36"/>
+        </w:rPr>
+      </w:pPr>
+      <w:proofErr w:type="spellStart"/>
+      <w:r>
+        <w:rPr>
+          <w:sz w:val="36"/>
+          <w:szCs w:val="36"/>
+        </w:rPr>
+        <w:t>patientAccess</w:t>
+      </w:r>
+      <w:r>
+        <w:rPr>
+          <w:sz w:val="36"/>
+          <w:szCs w:val="36"/>
+        </w:rPr>
+        <w:t>.jsp</w:t>
+      </w:r>
+      <w:proofErr w:type="spellEnd"/>
+    </w:p>
+    <w:p>
+      <w:pPr>
+        <w:pStyle w:val="ListParagraph"/>
+        <w:numPr>
+          <w:ilvl w:val="0"/>
+          <w:numId w:val="3"/>
+        </w:numPr>
+        <w:rPr>
+          <w:sz w:val="36"/>
+          <w:szCs w:val="36"/>
+        </w:rPr>
+      </w:pPr>
+      <w:proofErr w:type="spellStart"/>
+      <w:r>
+        <w:rPr>
+          <w:sz w:val="36"/>
+          <w:szCs w:val="36"/>
+        </w:rPr>
+        <w:t>plog</w:t>
+      </w:r>
+      <w:r>
+        <w:rPr>
+          <w:sz w:val="36"/>
+          <w:szCs w:val="36"/>
+        </w:rPr>
+        <w:t>.jsp</w:t>
+      </w:r>
+      <w:proofErr w:type="spellEnd"/>
+    </w:p>
+    <w:p>
+      <w:pPr>
+        <w:pStyle w:val="ListParagraph"/>
+        <w:numPr>
+          <w:ilvl w:val="0"/>
+          <w:numId w:val="3"/>
+        </w:numPr>
+        <w:rPr>
+          <w:sz w:val="36"/>
+          <w:szCs w:val="36"/>
+        </w:rPr>
+      </w:pPr>
+      <w:proofErr w:type="spellStart"/>
+      <w:r>
+        <w:rPr>
+          <w:sz w:val="36"/>
+          <w:szCs w:val="36"/>
+        </w:rPr>
+        <w:t>preg</w:t>
+      </w:r>
+      <w:r>
+        <w:rPr>
+          <w:sz w:val="36"/>
+          <w:szCs w:val="36"/>
+        </w:rPr>
+        <w:t>.jsp</w:t>
+      </w:r>
+      <w:proofErr w:type="spellEnd"/>
+    </w:p>
+    <w:p>
+      <w:pPr>
+        <w:pStyle w:val="ListParagraph"/>
+        <w:numPr>
+          <w:ilvl w:val="0"/>
+          <w:numId w:val="3"/>
+        </w:numPr>
+        <w:rPr>
+          <w:sz w:val="36"/>
+          <w:szCs w:val="36"/>
+        </w:rPr>
+      </w:pPr>
+      <w:proofErr w:type="spellStart"/>
+      <w:r>
+        <w:rPr>
+          <w:sz w:val="36"/>
+          <w:szCs w:val="36"/>
+        </w:rPr>
+        <w:t>register</w:t>
+      </w:r>
+      <w:r>
+        <w:rPr>
+          <w:sz w:val="36"/>
+          <w:szCs w:val="36"/>
+        </w:rPr>
+        <w:t>.jsp</w:t>
+      </w:r>
+      <w:proofErr w:type="spellEnd"/>
+    </w:p>
+    <w:p>
+      <w:pPr>
+        <w:pStyle w:val="ListParagraph"/>
+        <w:numPr>
+          <w:ilvl w:val="0"/>
+          <w:numId w:val="3"/>
+        </w:numPr>
+        <w:rPr>
+          <w:sz w:val="36"/>
+          <w:szCs w:val="36"/>
+        </w:rPr>
+      </w:pPr>
+      <w:r>
+        <w:rPr>
+          <w:sz w:val="36"/>
+          <w:szCs w:val="36"/>
+        </w:rPr>
+        <w:t>style</w:t>
+      </w:r>
+      <w:r>
+        <w:rPr>
+          <w:sz w:val="36"/>
+          <w:szCs w:val="36"/>
+        </w:rPr>
+        <w:t>.css</w:t>
       </w:r>
     </w:p>
     <w:p>
@@ -1048,6 +1749,67 @@
           <w:szCs w:val="36"/>
         </w:rPr>
         <w:t xml:space="preserve"> </w:t>
+      </w:r>
+    </w:p>
+    <w:p>
+      <w:pPr>
+        <w:rPr>
+          <w:sz w:val="36"/>
+          <w:szCs w:val="36"/>
+        </w:rPr>
+      </w:pPr>
+      <w:r>
+        <w:rPr>
+          <w:sz w:val="36"/>
+          <w:szCs w:val="36"/>
+        </w:rPr>
+        <w:lastRenderedPageBreak/>
+        <w:t>1.DlogServlet.java</w:t>
+      </w:r>
+    </w:p>
+    <w:p>
+      <w:pPr>
+        <w:rPr>
+          <w:sz w:val="36"/>
+          <w:szCs w:val="36"/>
+        </w:rPr>
+      </w:pPr>
+      <w:r>
+        <w:rPr>
+          <w:sz w:val="36"/>
+          <w:szCs w:val="36"/>
+        </w:rPr>
+        <w:t>2.Dreg.Servlet.java (Complete)</w:t>
+      </w:r>
+    </w:p>
+    <w:p>
+      <w:pPr>
+        <w:rPr>
+          <w:sz w:val="36"/>
+          <w:szCs w:val="36"/>
+        </w:rPr>
+      </w:pPr>
+      <w:r>
+        <w:rPr>
+          <w:sz w:val="36"/>
+          <w:szCs w:val="36"/>
+        </w:rPr>
+        <w:t>3.LoginServlet.java</w:t>
+      </w:r>
+    </w:p>
+    <w:p>
+      <w:pPr>
+        <w:rPr>
+          <w:sz w:val="36"/>
+          <w:szCs w:val="36"/>
+        </w:rPr>
+      </w:pPr>
+      <w:r>
+        <w:rPr>
+          <w:sz w:val="36"/>
+          <w:szCs w:val="36"/>
+        </w:rPr>
+        <w:t>4.RegisterServlet.java (Complete)</w:t>
       </w:r>
     </w:p>
     <w:p>
@@ -1077,15 +1839,13 @@
           <w:szCs w:val="36"/>
         </w:rPr>
       </w:pPr>
-      <w:proofErr w:type="spellStart"/>
-      <w:r>
-        <w:rPr>
-          <w:sz w:val="36"/>
-          <w:szCs w:val="36"/>
-        </w:rPr>
-        <w:t>MyConnection</w:t>
-      </w:r>
-      <w:proofErr w:type="spellEnd"/>
+      <w:r>
+        <w:rPr>
+          <w:sz w:val="36"/>
+          <w:szCs w:val="36"/>
+        </w:rPr>
+        <w:t>Doctor.java (Complete)</w:t>
+      </w:r>
     </w:p>
     <w:p>
       <w:pPr>
@@ -1104,7 +1864,7 @@
           <w:sz w:val="36"/>
           <w:szCs w:val="36"/>
         </w:rPr>
-        <w:t>Patient</w:t>
+        <w:t xml:space="preserve">DoctorQuery.java </w:t>
       </w:r>
     </w:p>
     <w:p>
@@ -1119,16 +1879,60 @@
           <w:szCs w:val="36"/>
         </w:rPr>
       </w:pPr>
-      <w:proofErr w:type="spellStart"/>
-      <w:r>
-        <w:rPr>
-          <w:sz w:val="36"/>
-          <w:szCs w:val="36"/>
-        </w:rPr>
-        <w:lastRenderedPageBreak/>
-        <w:t>PatientQuery</w:t>
-      </w:r>
-      <w:proofErr w:type="spellEnd"/>
+      <w:r>
+        <w:rPr>
+          <w:sz w:val="36"/>
+          <w:szCs w:val="36"/>
+        </w:rPr>
+        <w:t>MyConnection.java (</w:t>
+      </w:r>
+    </w:p>
+    <w:p>
+      <w:pPr>
+        <w:pStyle w:val="ListParagraph"/>
+        <w:numPr>
+          <w:ilvl w:val="0"/>
+          <w:numId w:val="4"/>
+        </w:numPr>
+        <w:rPr>
+          <w:sz w:val="36"/>
+          <w:szCs w:val="36"/>
+        </w:rPr>
+      </w:pPr>
+      <w:r>
+        <w:rPr>
+          <w:sz w:val="36"/>
+          <w:szCs w:val="36"/>
+        </w:rPr>
+        <w:t>Patient</w:t>
+      </w:r>
+      <w:r>
+        <w:rPr>
+          <w:sz w:val="36"/>
+          <w:szCs w:val="36"/>
+        </w:rPr>
+        <w:t>.java (Complete)</w:t>
+      </w:r>
+    </w:p>
+    <w:p>
+      <w:pPr>
+        <w:pStyle w:val="ListParagraph"/>
+        <w:numPr>
+          <w:ilvl w:val="0"/>
+          <w:numId w:val="4"/>
+        </w:numPr>
+        <w:rPr>
+          <w:sz w:val="36"/>
+          <w:szCs w:val="36"/>
+        </w:rPr>
+      </w:pPr>
+      <w:r>
+        <w:rPr>
+          <w:sz w:val="36"/>
+          <w:szCs w:val="36"/>
+        </w:rPr>
+        <w:t>Record.java (Complete)</w:t>
+      </w:r>
     </w:p>
     <w:p>
       <w:pPr>
@@ -3194,6 +3998,95 @@
     </w:lvl>
   </w:abstractNum>
   <w:abstractNum w:abstractNumId="3" w15:restartNumberingAfterBreak="0">
+    <w:nsid w:val="42E62FFD"/>
+    <w:multiLevelType w:val="hybridMultilevel"/>
+    <w:tmpl w:val="F4BC98C8"/>
+    <w:lvl w:ilvl="0" w:tplc="0809000F">
+      <w:start w:val="1"/>
+      <w:numFmt w:val="decimal"/>
+      <w:lvlText w:val="%1."/>
+      <w:lvlJc w:val="left"/>
+      <w:pPr>
+        <w:ind w:left="720" w:hanging="360"/>
+      </w:pPr>
+      <w:rPr>
+        <w:rFonts w:hint="default"/>
+      </w:rPr>
+    </w:lvl>
+    <w:lvl w:ilvl="1" w:tplc="08090019" w:tentative="1">
+      <w:start w:val="1"/>
+      <w:numFmt w:val="lowerLetter"/>
+      <w:lvlText w:val="%2."/>
+      <w:lvlJc w:val="left"/>
+      <w:pPr>
+        <w:ind w:left="1440" w:hanging="360"/>
+      </w:pPr>
+    </w:lvl>
+    <w:lvl w:ilvl="2" w:tplc="0809001B" w:tentative="1">
+      <w:start w:val="1"/>
+      <w:numFmt w:val="lowerRoman"/>
+      <w:lvlText w:val="%3."/>
+      <w:lvlJc w:val="right"/>
+      <w:pPr>
+        <w:ind w:left="2160" w:hanging="180"/>
+      </w:pPr>
+    </w:lvl>
+    <w:lvl w:ilvl="3" w:tplc="0809000F" w:tentative="1">
+      <w:start w:val="1"/>
+      <w:numFmt w:val="decimal"/>
+      <w:lvlText w:val="%4."/>
+      <w:lvlJc w:val="left"/>
+      <w:pPr>
+        <w:ind w:left="2880" w:hanging="360"/>
+      </w:pPr>
+    </w:lvl>
+    <w:lvl w:ilvl="4" w:tplc="08090019" w:tentative="1">
+      <w:start w:val="1"/>
+      <w:numFmt w:val="lowerLetter"/>
+      <w:lvlText w:val="%5."/>
+      <w:lvlJc w:val="left"/>
+      <w:pPr>
+        <w:ind w:left="3600" w:hanging="360"/>
+      </w:pPr>
+    </w:lvl>
+    <w:lvl w:ilvl="5" w:tplc="0809001B" w:tentative="1">
+      <w:start w:val="1"/>
+      <w:numFmt w:val="lowerRoman"/>
+      <w:lvlText w:val="%6."/>
+      <w:lvlJc w:val="right"/>
+      <w:pPr>
+        <w:ind w:left="4320" w:hanging="180"/>
+      </w:pPr>
+    </w:lvl>
+    <w:lvl w:ilvl="6" w:tplc="0809000F" w:tentative="1">
+      <w:start w:val="1"/>
+      <w:numFmt w:val="decimal"/>
+      <w:lvlText w:val="%7."/>
+      <w:lvlJc w:val="left"/>
+      <w:pPr>
+        <w:ind w:left="5040" w:hanging="360"/>
+      </w:pPr>
+    </w:lvl>
+    <w:lvl w:ilvl="7" w:tplc="08090019" w:tentative="1">
+      <w:start w:val="1"/>
+      <w:numFmt w:val="lowerLetter"/>
+      <w:lvlText w:val="%8."/>
+      <w:lvlJc w:val="left"/>
+      <w:pPr>
+        <w:ind w:left="5760" w:hanging="360"/>
+      </w:pPr>
+    </w:lvl>
+    <w:lvl w:ilvl="8" w:tplc="0809001B" w:tentative="1">
+      <w:start w:val="1"/>
+      <w:numFmt w:val="lowerRoman"/>
+      <w:lvlText w:val="%9."/>
+      <w:lvlJc w:val="right"/>
+      <w:pPr>
+        <w:ind w:left="6480" w:hanging="180"/>
+      </w:pPr>
+    </w:lvl>
+  </w:abstractNum>
+  <w:abstractNum w:abstractNumId="4" w15:restartNumberingAfterBreak="0">
     <w:nsid w:val="5E4E126E"/>
     <w:multiLevelType w:val="hybridMultilevel"/>
     <w:tmpl w:val="B7860126"/>
@@ -3289,10 +4182,13 @@
     <w:abstractNumId w:val="0"/>
   </w:num>
   <w:num w:numId="3">
-    <w:abstractNumId w:val="3"/>
+    <w:abstractNumId w:val="4"/>
   </w:num>
   <w:num w:numId="4">
     <w:abstractNumId w:val="1"/>
+  </w:num>
+  <w:num w:numId="5">
+    <w:abstractNumId w:val="3"/>
   </w:num>
 </w:numbering>
 </file>

</xml_diff>